<commit_message>
Projeto Pronto para a Apresentação.
</commit_message>
<xml_diff>
--- a/EstrelaGuia.docx
+++ b/EstrelaGuia.docx
@@ -37,7 +37,7 @@
           <mc:Choice Requires="wps">
             <w:drawing>
               <wp:inline distT="0" distB="0" distL="0" distR="0" wp14:anchorId="355931B1">
-                <wp:extent cx="6135370" cy="34290"/>
+                <wp:extent cx="6136005" cy="34925"/>
                 <wp:effectExtent l="0" t="0" r="0" b="0"/>
                 <wp:docPr id="1" name="Shape1"/>
                 <a:graphic xmlns:a="http://schemas.openxmlformats.org/drawingml/2006/main">
@@ -47,7 +47,7 @@
                       <wps:spPr>
                         <a:xfrm>
                           <a:off x="0" y="0"/>
-                          <a:ext cx="6134760" cy="33480"/>
+                          <a:ext cx="6135480" cy="34200"/>
                         </a:xfrm>
                         <a:prstGeom prst="rect">
                           <a:avLst/>
@@ -92,7 +92,7 @@
           </mc:Choice>
           <mc:Fallback>
             <w:pict>
-              <v:rect id="shape_0" ID="Shape1" fillcolor="#a0a0a0" stroked="f" style="position:absolute;margin-left:0pt;margin-top:-2.7pt;width:483pt;height:2.6pt;mso-position-vertical:top" wp14:anchorId="355931B1">
+              <v:rect id="shape_0" ID="Shape1" fillcolor="#a0a0a0" stroked="f" style="position:absolute;margin-left:0pt;margin-top:-2.75pt;width:483.05pt;height:2.65pt;mso-position-vertical:top" wp14:anchorId="355931B1">
                 <w10:wrap type="none"/>
                 <v:fill o:detectmouseclick="t" type="solid" color2="#5f5f5f"/>
                 <v:stroke color="#3465a4" joinstyle="round" endcap="flat"/>
@@ -250,7 +250,7 @@
                 <wp:positionV relativeFrom="paragraph">
                   <wp:posOffset>31750</wp:posOffset>
                 </wp:positionV>
-                <wp:extent cx="6506210" cy="2052320"/>
+                <wp:extent cx="6506845" cy="2052955"/>
                 <wp:effectExtent l="0" t="0" r="0" b="0"/>
                 <wp:wrapNone/>
                 <wp:docPr id="3" name="Retângulo 19"/>
@@ -261,7 +261,7 @@
                       <wps:spPr>
                         <a:xfrm>
                           <a:off x="0" y="0"/>
-                          <a:ext cx="6505560" cy="2051640"/>
+                          <a:ext cx="6506280" cy="2052360"/>
                         </a:xfrm>
                         <a:prstGeom prst="rect">
                           <a:avLst/>
@@ -310,7 +310,7 @@
           </mc:Choice>
           <mc:Fallback>
             <w:pict>
-              <v:rect id="shape_0" ID="Retângulo 19" fillcolor="#ed1c24" stroked="f" style="position:absolute;margin-left:0.5pt;margin-top:2.5pt;width:512.2pt;height:161.5pt" wp14:anchorId="1CE88356">
+              <v:rect id="shape_0" ID="Retângulo 19" fillcolor="#ed1c24" stroked="f" style="position:absolute;margin-left:0.5pt;margin-top:2.5pt;width:512.25pt;height:161.55pt" wp14:anchorId="1CE88356">
                 <w10:wrap type="square"/>
                 <v:fill o:detectmouseclick="t" type="solid" color2="#12e3db"/>
                 <v:stroke color="#3465a4" weight="12600" joinstyle="round" endcap="flat"/>
@@ -2783,8 +2783,8 @@
         </w:rPr>
       </w:pPr>
       <w:bookmarkStart w:id="5" w:name="__RefHeading___Toc2054_1622151884"/>
-      <w:bookmarkStart w:id="6" w:name="_Toc163061940"/>
-      <w:bookmarkStart w:id="7" w:name="_Toc164878103"/>
+      <w:bookmarkStart w:id="6" w:name="_Toc164878103"/>
+      <w:bookmarkStart w:id="7" w:name="_Toc163061940"/>
       <w:bookmarkEnd w:id="5"/>
       <w:r>
         <w:rPr>
@@ -2812,8 +2812,8 @@
         </w:rPr>
       </w:pPr>
       <w:bookmarkStart w:id="8" w:name="__RefHeading___Toc2056_1622151884"/>
-      <w:bookmarkStart w:id="9" w:name="_Toc163061941"/>
-      <w:bookmarkStart w:id="10" w:name="_Toc164878104"/>
+      <w:bookmarkStart w:id="9" w:name="_Toc164878104"/>
+      <w:bookmarkStart w:id="10" w:name="_Toc163061941"/>
       <w:bookmarkEnd w:id="8"/>
       <w:r>
         <w:rPr>
@@ -2841,8 +2841,8 @@
         </w:rPr>
       </w:pPr>
       <w:bookmarkStart w:id="11" w:name="__RefHeading___Toc2058_1622151884"/>
-      <w:bookmarkStart w:id="12" w:name="_Toc163061942"/>
-      <w:bookmarkStart w:id="13" w:name="_Toc164878105"/>
+      <w:bookmarkStart w:id="12" w:name="_Toc164878105"/>
+      <w:bookmarkStart w:id="13" w:name="_Toc163061942"/>
       <w:bookmarkEnd w:id="11"/>
       <w:r>
         <w:rPr>
@@ -2963,8 +2963,8 @@
         </w:rPr>
       </w:pPr>
       <w:bookmarkStart w:id="14" w:name="__RefHeading___Toc2060_1622151884"/>
-      <w:bookmarkStart w:id="15" w:name="_Toc163061943"/>
-      <w:bookmarkStart w:id="16" w:name="_Toc164878106"/>
+      <w:bookmarkStart w:id="15" w:name="_Toc164878106"/>
+      <w:bookmarkStart w:id="16" w:name="_Toc163061943"/>
       <w:bookmarkEnd w:id="14"/>
       <w:r>
         <w:rPr>
@@ -3394,8 +3394,8 @@
         </w:rPr>
       </w:pPr>
       <w:bookmarkStart w:id="17" w:name="__RefHeading___Toc2062_1622151884"/>
-      <w:bookmarkStart w:id="18" w:name="_Toc163061944"/>
-      <w:bookmarkStart w:id="19" w:name="_Toc164878107"/>
+      <w:bookmarkStart w:id="18" w:name="_Toc164878107"/>
+      <w:bookmarkStart w:id="19" w:name="_Toc163061944"/>
       <w:bookmarkEnd w:id="17"/>
       <w:r>
         <w:rPr>
@@ -3423,8 +3423,8 @@
         </w:rPr>
       </w:pPr>
       <w:bookmarkStart w:id="20" w:name="__RefHeading___Toc2064_1622151884"/>
-      <w:bookmarkStart w:id="21" w:name="_Toc163061945"/>
-      <w:bookmarkStart w:id="22" w:name="_Toc164878108"/>
+      <w:bookmarkStart w:id="21" w:name="_Toc164878108"/>
+      <w:bookmarkStart w:id="22" w:name="_Toc163061945"/>
       <w:bookmarkEnd w:id="20"/>
       <w:r>
         <w:rPr>
@@ -3492,8 +3492,8 @@
         </w:rPr>
       </w:pPr>
       <w:bookmarkStart w:id="23" w:name="__RefHeading___Toc2066_1622151884"/>
-      <w:bookmarkStart w:id="24" w:name="_Toc163061946"/>
-      <w:bookmarkStart w:id="25" w:name="_Toc164878109"/>
+      <w:bookmarkStart w:id="24" w:name="_Toc164878109"/>
+      <w:bookmarkStart w:id="25" w:name="_Toc163061946"/>
       <w:bookmarkEnd w:id="23"/>
       <w:r>
         <w:rPr>
@@ -4431,8 +4431,8 @@
         </w:rPr>
       </w:pPr>
       <w:bookmarkStart w:id="26" w:name="__RefHeading___Toc2068_1622151884"/>
-      <w:bookmarkStart w:id="27" w:name="_Toc163061947"/>
-      <w:bookmarkStart w:id="28" w:name="_Toc164878110"/>
+      <w:bookmarkStart w:id="27" w:name="_Toc164878110"/>
+      <w:bookmarkStart w:id="28" w:name="_Toc163061947"/>
       <w:bookmarkEnd w:id="26"/>
       <w:r>
         <w:rPr>
@@ -4467,8 +4467,8 @@
         </w:rPr>
       </w:pPr>
       <w:bookmarkStart w:id="29" w:name="__RefHeading___Toc2070_1622151884"/>
-      <w:bookmarkStart w:id="30" w:name="_Toc163061948"/>
-      <w:bookmarkStart w:id="31" w:name="_Toc164878111"/>
+      <w:bookmarkStart w:id="30" w:name="_Toc164878111"/>
+      <w:bookmarkStart w:id="31" w:name="_Toc163061948"/>
       <w:bookmarkEnd w:id="29"/>
       <w:r>
         <w:rPr>
@@ -4497,8 +4497,8 @@
         </w:rPr>
       </w:pPr>
       <w:bookmarkStart w:id="32" w:name="__RefHeading___Toc2072_1622151884"/>
-      <w:bookmarkStart w:id="33" w:name="_Toc163061949"/>
-      <w:bookmarkStart w:id="34" w:name="_Toc164878112"/>
+      <w:bookmarkStart w:id="33" w:name="_Toc164878112"/>
+      <w:bookmarkStart w:id="34" w:name="_Toc163061949"/>
       <w:bookmarkEnd w:id="32"/>
       <w:r>
         <w:rPr>
@@ -4904,8 +4904,8 @@
         </w:rPr>
       </w:pPr>
       <w:bookmarkStart w:id="35" w:name="__RefHeading___Toc2074_1622151884"/>
-      <w:bookmarkStart w:id="36" w:name="_Toc163061950"/>
-      <w:bookmarkStart w:id="37" w:name="_Toc164878113"/>
+      <w:bookmarkStart w:id="36" w:name="_Toc164878113"/>
+      <w:bookmarkStart w:id="37" w:name="_Toc163061950"/>
       <w:bookmarkEnd w:id="35"/>
       <w:r>
         <w:rPr>
@@ -5230,8 +5230,8 @@
         </w:rPr>
       </w:pPr>
       <w:bookmarkStart w:id="38" w:name="__RefHeading___Toc2076_1622151884"/>
-      <w:bookmarkStart w:id="39" w:name="_Toc163061951"/>
-      <w:bookmarkStart w:id="40" w:name="_Toc164878114"/>
+      <w:bookmarkStart w:id="39" w:name="_Toc164878114"/>
+      <w:bookmarkStart w:id="40" w:name="_Toc163061951"/>
       <w:bookmarkEnd w:id="38"/>
       <w:r>
         <w:rPr>
@@ -5506,7 +5506,7 @@
                 <w:sz w:val="20"/>
                 <w:szCs w:val="20"/>
               </w:rPr>
-              <w:t>Usuários que se autenticaram podem criar, deletar e atualizar comentários em publicações. Os comentários só podem incluir texto e hiperlinks.</w:t>
+              <w:t>Usuários que se autenticaram podem criar, deletar e atualizar comentários em publicações. Os comentários só podem incluir texto.</w:t>
             </w:r>
           </w:p>
         </w:tc>
@@ -5528,8 +5528,8 @@
         </w:rPr>
       </w:pPr>
       <w:bookmarkStart w:id="41" w:name="__RefHeading___Toc2078_1622151884"/>
-      <w:bookmarkStart w:id="42" w:name="_Toc163061952"/>
-      <w:bookmarkStart w:id="43" w:name="_Toc164878115"/>
+      <w:bookmarkStart w:id="42" w:name="_Toc164878115"/>
+      <w:bookmarkStart w:id="43" w:name="_Toc163061952"/>
       <w:bookmarkEnd w:id="41"/>
       <w:r>
         <w:rPr>
@@ -5843,8 +5843,8 @@
         </w:rPr>
       </w:pPr>
       <w:bookmarkStart w:id="45" w:name="__RefHeading___Toc2080_1622151884"/>
-      <w:bookmarkStart w:id="46" w:name="_Toc163061953"/>
-      <w:bookmarkStart w:id="47" w:name="_Toc164878116"/>
+      <w:bookmarkStart w:id="46" w:name="_Toc164878116"/>
+      <w:bookmarkStart w:id="47" w:name="_Toc163061953"/>
       <w:bookmarkStart w:id="48" w:name="_heading=h.1ksv4uv"/>
       <w:bookmarkEnd w:id="45"/>
       <w:bookmarkEnd w:id="48"/>
@@ -6158,8 +6158,8 @@
         </w:rPr>
       </w:pPr>
       <w:bookmarkStart w:id="49" w:name="__RefHeading___Toc2082_1622151884"/>
-      <w:bookmarkStart w:id="50" w:name="_Toc163061954"/>
-      <w:bookmarkStart w:id="51" w:name="_Toc164878117"/>
+      <w:bookmarkStart w:id="50" w:name="_Toc164878117"/>
+      <w:bookmarkStart w:id="51" w:name="_Toc163061954"/>
       <w:bookmarkEnd w:id="49"/>
       <w:r>
         <w:rPr>
@@ -6497,8 +6497,8 @@
         </w:rPr>
       </w:pPr>
       <w:bookmarkStart w:id="52" w:name="__RefHeading___Toc2084_1622151884"/>
-      <w:bookmarkStart w:id="53" w:name="_Toc163061955"/>
-      <w:bookmarkStart w:id="54" w:name="_Toc164878118"/>
+      <w:bookmarkStart w:id="53" w:name="_Toc164878118"/>
+      <w:bookmarkStart w:id="54" w:name="_Toc163061955"/>
       <w:bookmarkEnd w:id="52"/>
       <w:r>
         <w:rPr>
@@ -6527,8 +6527,8 @@
         </w:rPr>
       </w:pPr>
       <w:bookmarkStart w:id="55" w:name="__RefHeading___Toc2086_1622151884"/>
-      <w:bookmarkStart w:id="56" w:name="_Toc163061956"/>
-      <w:bookmarkStart w:id="57" w:name="_Toc164878119"/>
+      <w:bookmarkStart w:id="56" w:name="_Toc164878119"/>
+      <w:bookmarkStart w:id="57" w:name="_Toc163061956"/>
       <w:bookmarkEnd w:id="55"/>
       <w:r>
         <w:rPr>
@@ -6834,8 +6834,8 @@
         </w:rPr>
       </w:pPr>
       <w:bookmarkStart w:id="58" w:name="__RefHeading___Toc2088_1622151884"/>
-      <w:bookmarkStart w:id="59" w:name="_Toc163061957"/>
-      <w:bookmarkStart w:id="60" w:name="_Toc164878120"/>
+      <w:bookmarkStart w:id="59" w:name="_Toc164878120"/>
+      <w:bookmarkStart w:id="60" w:name="_Toc163061957"/>
       <w:bookmarkEnd w:id="58"/>
       <w:r>
         <w:rPr>
@@ -7013,8 +7013,8 @@
         </w:rPr>
       </w:pPr>
       <w:bookmarkStart w:id="61" w:name="__RefHeading___Toc2090_1622151884"/>
-      <w:bookmarkStart w:id="62" w:name="_Toc163061958"/>
-      <w:bookmarkStart w:id="63" w:name="_Toc164878121"/>
+      <w:bookmarkStart w:id="62" w:name="_Toc164878121"/>
+      <w:bookmarkStart w:id="63" w:name="_Toc163061958"/>
       <w:bookmarkEnd w:id="61"/>
       <w:r>
         <w:rPr>
@@ -7215,8 +7215,8 @@
         </w:rPr>
       </w:pPr>
       <w:bookmarkStart w:id="64" w:name="__RefHeading___Toc2092_1622151884"/>
-      <w:bookmarkStart w:id="65" w:name="_Toc163061959"/>
-      <w:bookmarkStart w:id="66" w:name="_Toc164878122"/>
+      <w:bookmarkStart w:id="65" w:name="_Toc164878122"/>
+      <w:bookmarkStart w:id="66" w:name="_Toc163061959"/>
       <w:bookmarkEnd w:id="64"/>
       <w:r>
         <w:rPr>
@@ -7244,8 +7244,8 @@
         </w:rPr>
       </w:pPr>
       <w:bookmarkStart w:id="67" w:name="__RefHeading___Toc2094_1622151884"/>
-      <w:bookmarkStart w:id="68" w:name="_Toc163061960"/>
-      <w:bookmarkStart w:id="69" w:name="_Toc164878123"/>
+      <w:bookmarkStart w:id="68" w:name="_Toc164878123"/>
+      <w:bookmarkStart w:id="69" w:name="_Toc163061960"/>
       <w:bookmarkStart w:id="70" w:name="_heading=h.1ci93xb"/>
       <w:bookmarkEnd w:id="67"/>
       <w:bookmarkEnd w:id="70"/>
@@ -7373,8 +7373,8 @@
         </w:rPr>
       </w:pPr>
       <w:bookmarkStart w:id="71" w:name="__RefHeading___Toc2096_1622151884"/>
-      <w:bookmarkStart w:id="72" w:name="_Toc163061961"/>
-      <w:bookmarkStart w:id="73" w:name="_Toc164878124"/>
+      <w:bookmarkStart w:id="72" w:name="_Toc164878124"/>
+      <w:bookmarkStart w:id="73" w:name="_Toc163061961"/>
       <w:bookmarkEnd w:id="71"/>
       <w:r>
         <w:rPr>
@@ -7403,8 +7403,8 @@
         </w:rPr>
       </w:pPr>
       <w:bookmarkStart w:id="74" w:name="__RefHeading___Toc2098_1622151884"/>
-      <w:bookmarkStart w:id="75" w:name="_Toc163061962"/>
-      <w:bookmarkStart w:id="76" w:name="_Toc164878125"/>
+      <w:bookmarkStart w:id="75" w:name="_Toc164878125"/>
+      <w:bookmarkStart w:id="76" w:name="_Toc163061962"/>
       <w:bookmarkStart w:id="77" w:name="_Toc118017836"/>
       <w:bookmarkEnd w:id="74"/>
       <w:r>
@@ -8935,8 +8935,8 @@
         </w:rPr>
       </w:pPr>
       <w:bookmarkStart w:id="78" w:name="__RefHeading___Toc2100_1622151884"/>
-      <w:bookmarkStart w:id="79" w:name="_Toc163061963"/>
-      <w:bookmarkStart w:id="80" w:name="_Toc164878126"/>
+      <w:bookmarkStart w:id="79" w:name="_Toc164878126"/>
+      <w:bookmarkStart w:id="80" w:name="_Toc163061963"/>
       <w:bookmarkEnd w:id="78"/>
       <w:r>
         <w:rPr>
@@ -10389,8 +10389,8 @@
         </w:rPr>
       </w:pPr>
       <w:bookmarkStart w:id="81" w:name="__RefHeading___Toc2102_1622151884"/>
-      <w:bookmarkStart w:id="82" w:name="_Toc163061964"/>
-      <w:bookmarkStart w:id="83" w:name="_Toc164878127"/>
+      <w:bookmarkStart w:id="82" w:name="_Toc164878127"/>
+      <w:bookmarkStart w:id="83" w:name="_Toc163061964"/>
       <w:bookmarkEnd w:id="81"/>
       <w:r>
         <w:rPr>
@@ -11824,8 +11824,8 @@
         </w:rPr>
       </w:pPr>
       <w:bookmarkStart w:id="84" w:name="__RefHeading___Toc2104_1622151884"/>
-      <w:bookmarkStart w:id="85" w:name="_Toc163061965"/>
-      <w:bookmarkStart w:id="86" w:name="_Toc164878128"/>
+      <w:bookmarkStart w:id="85" w:name="_Toc164878128"/>
+      <w:bookmarkStart w:id="86" w:name="_Toc163061965"/>
       <w:bookmarkEnd w:id="84"/>
       <w:r>
         <w:rPr>
@@ -13272,8 +13272,8 @@
         </w:rPr>
       </w:pPr>
       <w:bookmarkStart w:id="87" w:name="__RefHeading___Toc2106_1622151884"/>
-      <w:bookmarkStart w:id="88" w:name="_Toc163061966"/>
-      <w:bookmarkStart w:id="89" w:name="_Toc164878129"/>
+      <w:bookmarkStart w:id="88" w:name="_Toc164878129"/>
+      <w:bookmarkStart w:id="89" w:name="_Toc163061966"/>
       <w:bookmarkEnd w:id="87"/>
       <w:r>
         <w:rPr>
@@ -14685,25 +14685,7 @@
                       <w:sz w:val="16"/>
                       <w:szCs w:val="16"/>
                     </w:rPr>
-                    <w:t xml:space="preserve">O nome, a data e o texto </w:t>
-                  </w:r>
-                  <w:r>
-                    <w:rPr>
-                      <w:rFonts w:eastAsia="Arial" w:cs="Arial" w:ascii="Arial" w:hAnsi="Arial"/>
-                      <w:color w:val="000000"/>
-                      <w:sz w:val="16"/>
-                      <w:szCs w:val="16"/>
-                    </w:rPr>
-                    <w:t>de cada resposta</w:t>
-                  </w:r>
-                  <w:r>
-                    <w:rPr>
-                      <w:rFonts w:eastAsia="Arial" w:cs="Arial" w:ascii="Arial" w:hAnsi="Arial"/>
-                      <w:color w:val="000000"/>
-                      <w:sz w:val="16"/>
-                      <w:szCs w:val="16"/>
-                    </w:rPr>
-                    <w:t xml:space="preserve"> devem estar visíveis.</w:t>
+                    <w:t>O nome, a data e o texto de cada resposta devem estar visíveis.</w:t>
                   </w:r>
                 </w:p>
               </w:tc>
@@ -14751,8 +14733,8 @@
         </w:rPr>
       </w:pPr>
       <w:bookmarkStart w:id="90" w:name="__RefHeading___Toc2108_1622151884"/>
-      <w:bookmarkStart w:id="91" w:name="_Toc163061967"/>
-      <w:bookmarkStart w:id="92" w:name="_Toc164878130"/>
+      <w:bookmarkStart w:id="91" w:name="_Toc164878130"/>
+      <w:bookmarkStart w:id="92" w:name="_Toc163061967"/>
       <w:bookmarkEnd w:id="90"/>
       <w:r>
         <w:rPr>
@@ -15898,8 +15880,8 @@
         </w:rPr>
       </w:pPr>
       <w:bookmarkStart w:id="93" w:name="__RefHeading___Toc2110_1622151884"/>
-      <w:bookmarkStart w:id="94" w:name="_Toc163061968"/>
-      <w:bookmarkStart w:id="95" w:name="_Toc164878131"/>
+      <w:bookmarkStart w:id="94" w:name="_Toc164878131"/>
+      <w:bookmarkStart w:id="95" w:name="_Toc163061968"/>
       <w:bookmarkEnd w:id="93"/>
       <w:r>
         <w:rPr>
@@ -15927,8 +15909,8 @@
         </w:rPr>
       </w:pPr>
       <w:bookmarkStart w:id="96" w:name="__RefHeading___Toc2112_1622151884"/>
-      <w:bookmarkStart w:id="97" w:name="_Toc163061969"/>
-      <w:bookmarkStart w:id="98" w:name="_Toc164878132"/>
+      <w:bookmarkStart w:id="97" w:name="_Toc164878132"/>
+      <w:bookmarkStart w:id="98" w:name="_Toc163061969"/>
       <w:bookmarkEnd w:id="96"/>
       <w:r>
         <w:rPr>
@@ -16293,7 +16275,7 @@
                 <w:sz w:val="18"/>
                 <w:szCs w:val="18"/>
               </w:rPr>
-              <w:t>jQuery</w:t>
+              <w:t>Django</w:t>
             </w:r>
           </w:p>
         </w:tc>
@@ -16317,80 +16299,15 @@
                 <w:sz w:val="18"/>
                 <w:szCs w:val="18"/>
               </w:rPr>
-              <w:t>3.7.1</w:t>
-            </w:r>
-          </w:p>
-        </w:tc>
-        <w:tc>
-          <w:tcPr>
-            <w:tcW w:w="4819" w:type="dxa"/>
-            <w:tcBorders/>
-          </w:tcPr>
-          <w:p>
-            <w:pPr>
-              <w:pStyle w:val="Normal"/>
-              <w:spacing w:lineRule="auto" w:line="240" w:before="0" w:after="0"/>
-              <w:rPr>
-                <w:rFonts w:ascii="Arial" w:hAnsi="Arial"/>
-              </w:rPr>
-            </w:pPr>
-            <w:r>
-              <w:rPr>
-                <w:rFonts w:eastAsia="Arial" w:cs="Arial" w:ascii="Arial" w:hAnsi="Arial"/>
-                <w:sz w:val="18"/>
-                <w:szCs w:val="18"/>
-              </w:rPr>
-              <w:t>Interatividade no Frontend</w:t>
-            </w:r>
-          </w:p>
-        </w:tc>
-      </w:tr>
-      <w:tr>
-        <w:trPr/>
-        <w:tc>
-          <w:tcPr>
-            <w:tcW w:w="3115" w:type="dxa"/>
-            <w:tcBorders/>
-          </w:tcPr>
-          <w:p>
-            <w:pPr>
-              <w:pStyle w:val="Normal"/>
-              <w:spacing w:lineRule="auto" w:line="240" w:before="0" w:after="0"/>
-              <w:rPr>
-                <w:rFonts w:ascii="Arial" w:hAnsi="Arial"/>
-              </w:rPr>
-            </w:pPr>
-            <w:r>
-              <w:rPr>
-                <w:rFonts w:eastAsia="Arial" w:cs="Arial" w:ascii="Arial" w:hAnsi="Arial"/>
-                <w:sz w:val="18"/>
-                <w:szCs w:val="18"/>
-              </w:rPr>
-              <w:t>Django</w:t>
-            </w:r>
-          </w:p>
-        </w:tc>
-        <w:tc>
-          <w:tcPr>
-            <w:tcW w:w="1563" w:type="dxa"/>
-            <w:tcBorders/>
-          </w:tcPr>
-          <w:p>
-            <w:pPr>
-              <w:pStyle w:val="Normal"/>
-              <w:spacing w:lineRule="auto" w:line="240" w:before="0" w:after="0"/>
-              <w:jc w:val="center"/>
-              <w:rPr>
-                <w:rFonts w:ascii="Arial" w:hAnsi="Arial"/>
-              </w:rPr>
-            </w:pPr>
+              <w:t>5.0.</w:t>
+            </w:r>
             <w:r>
               <w:rPr>
                 <w:rFonts w:cs="Arial" w:ascii="Arial" w:hAnsi="Arial"/>
                 <w:sz w:val="18"/>
                 <w:szCs w:val="18"/>
               </w:rPr>
-              <w:t>5.0.4</w:t>
+              <w:t>6</w:t>
             </w:r>
           </w:p>
         </w:tc>
@@ -16514,23 +16431,18 @@
           <w:sz w:val="20"/>
           <w:szCs w:val="20"/>
         </w:rPr>
-        <w:t xml:space="preserve">Para implementar a arquitetura cliente-servidor será utilizado o padrão MTV (Model, Template e View) do web framework Django. Os dados serão salvos no </w:t>
+        <w:t xml:space="preserve">Para implementar a arquitetura cliente-servidor será utilizado o padrão MTV (Model, Template e View) do web framework Django. Os dados serão salvos no SGBDR PostgreSQL. </w:t>
       </w:r>
       <w:r>
         <w:rPr>
-          <w:rFonts w:ascii="Arial" w:hAnsi="Arial"/>
+          <w:rFonts w:eastAsia="Arial" w:cs="Arial" w:ascii="Arial" w:hAnsi="Arial"/>
+          <w:color w:val="auto"/>
+          <w:kern w:val="0"/>
           <w:sz w:val="20"/>
           <w:szCs w:val="20"/>
-        </w:rPr>
-        <w:t>SGBDR</w:t>
-      </w:r>
-      <w:r>
-        <w:rPr>
-          <w:rFonts w:eastAsia="Arial" w:cs="Arial" w:ascii="Arial" w:hAnsi="Arial"/>
-          <w:sz w:val="20"/>
-          <w:szCs w:val="20"/>
-        </w:rPr>
-        <w:t xml:space="preserve"> PostgreSQL. Para realizar as interações no lado do cliente a biblioteca jQuery será utilizada.</w:t>
+          <w:lang w:val="pt-BR" w:eastAsia="pt-BR" w:bidi="ar-SA"/>
+        </w:rPr>
+        <w:t>O front-end será implementado em HTML5, CSS3 e Javascript.</w:t>
       </w:r>
     </w:p>
     <w:p>
@@ -16566,8 +16478,8 @@
         </w:rPr>
       </w:pPr>
       <w:bookmarkStart w:id="99" w:name="__RefHeading___Toc2114_1622151884"/>
-      <w:bookmarkStart w:id="100" w:name="_Toc163061970"/>
-      <w:bookmarkStart w:id="101" w:name="_Toc164878133"/>
+      <w:bookmarkStart w:id="100" w:name="_Toc164878133"/>
+      <w:bookmarkStart w:id="101" w:name="_Toc163061970"/>
       <w:bookmarkEnd w:id="99"/>
       <w:r>
         <w:drawing>
@@ -16785,8 +16697,8 @@
         </w:rPr>
       </w:pPr>
       <w:bookmarkStart w:id="102" w:name="__RefHeading___Toc2116_1622151884"/>
-      <w:bookmarkStart w:id="103" w:name="_Toc163061971"/>
-      <w:bookmarkStart w:id="104" w:name="_Toc164878134"/>
+      <w:bookmarkStart w:id="103" w:name="_Toc164878134"/>
+      <w:bookmarkStart w:id="104" w:name="_Toc163061971"/>
       <w:bookmarkEnd w:id="102"/>
       <w:r>
         <w:rPr>
@@ -18988,7 +18900,7 @@
           </w:r>
           <w:r>
             <w:rPr/>
-            <w:t>10</w:t>
+            <w:t>14</w:t>
           </w:r>
           <w:r>
             <w:rPr/>

</xml_diff>